<commit_message>
Add repo-link to doc
</commit_message>
<xml_diff>
--- a/تمرین اول شبکه‌های اجتماعی.docx
+++ b/تمرین اول شبکه‌های اجتماعی.docx
@@ -5425,8 +5425,228 @@
       </w:pPr>
       <w:r>
         <w:rPr>
+          <w:rtl w:val="1"/>
+        </w:rPr>
+        <w:t xml:space="preserve">برای</w:t>
+      </w:r>
+      <w:r>
+        <w:rPr>
+          <w:rtl w:val="1"/>
+        </w:rPr>
+        <w:t xml:space="preserve"> </w:t>
+      </w:r>
+      <w:r>
+        <w:rPr>
+          <w:rtl w:val="1"/>
+        </w:rPr>
+        <w:t xml:space="preserve">مشاهده</w:t>
+      </w:r>
+      <w:r>
+        <w:rPr>
+          <w:rtl w:val="1"/>
+        </w:rPr>
+        <w:t xml:space="preserve">‌</w:t>
+      </w:r>
+      <w:r>
+        <w:rPr>
+          <w:rtl w:val="1"/>
+        </w:rPr>
+        <w:t xml:space="preserve">ی</w:t>
+      </w:r>
+      <w:r>
+        <w:rPr>
+          <w:rtl w:val="1"/>
+        </w:rPr>
+        <w:t xml:space="preserve"> </w:t>
+      </w:r>
+      <w:r>
+        <w:rPr>
+          <w:rtl w:val="1"/>
+        </w:rPr>
+        <w:t xml:space="preserve">کد</w:t>
+      </w:r>
+      <w:r>
+        <w:rPr>
+          <w:rtl w:val="1"/>
+        </w:rPr>
+        <w:t xml:space="preserve"> </w:t>
+      </w:r>
+      <w:r>
+        <w:rPr>
+          <w:rtl w:val="1"/>
+        </w:rPr>
+        <w:t xml:space="preserve">نیز</w:t>
+      </w:r>
+      <w:r>
+        <w:rPr>
+          <w:rtl w:val="1"/>
+        </w:rPr>
+        <w:t xml:space="preserve"> </w:t>
+      </w:r>
+      <w:r>
+        <w:rPr>
+          <w:rtl w:val="1"/>
+        </w:rPr>
+        <w:t xml:space="preserve">می</w:t>
+      </w:r>
+      <w:r>
+        <w:rPr>
+          <w:rtl w:val="1"/>
+        </w:rPr>
+        <w:t xml:space="preserve">‌</w:t>
+      </w:r>
+      <w:r>
+        <w:rPr>
+          <w:rtl w:val="1"/>
+        </w:rPr>
+        <w:t xml:space="preserve">توانید</w:t>
+      </w:r>
+      <w:r>
+        <w:rPr>
+          <w:rtl w:val="1"/>
+        </w:rPr>
+        <w:t xml:space="preserve"> </w:t>
+      </w:r>
+      <w:r>
+        <w:rPr>
+          <w:rtl w:val="1"/>
+        </w:rPr>
+        <w:t xml:space="preserve">به</w:t>
+      </w:r>
+      <w:hyperlink r:id="rId8">
+        <w:r>
+          <w:rPr>
+            <w:rtl w:val="0"/>
+          </w:rPr>
+        </w:r>
+      </w:hyperlink>
+      <w:hyperlink r:id="rId9">
+        <w:r>
+          <w:rPr>
+            <w:color w:val="1155cc"/>
+            <w:u w:val="single"/>
+            <w:rtl w:val="1"/>
+          </w:rPr>
+          <w:t xml:space="preserve"> </w:t>
+        </w:r>
+      </w:hyperlink>
+      <w:hyperlink r:id="rId10">
+        <w:r>
+          <w:rPr>
+            <w:color w:val="1155cc"/>
+            <w:u w:val="single"/>
+            <w:rtl w:val="1"/>
+          </w:rPr>
+          <w:t xml:space="preserve">این</w:t>
+        </w:r>
+      </w:hyperlink>
+      <w:hyperlink r:id="rId11">
+        <w:r>
+          <w:rPr>
+            <w:color w:val="1155cc"/>
+            <w:u w:val="single"/>
+            <w:rtl w:val="1"/>
+          </w:rPr>
+          <w:t xml:space="preserve"> </w:t>
+        </w:r>
+      </w:hyperlink>
+      <w:hyperlink r:id="rId12">
+        <w:r>
+          <w:rPr>
+            <w:color w:val="1155cc"/>
+            <w:u w:val="single"/>
+            <w:rtl w:val="1"/>
+          </w:rPr>
+          <w:t xml:space="preserve">ریپو</w:t>
+        </w:r>
+      </w:hyperlink>
+      <w:r>
+        <w:rPr>
           <w:rtl w:val="0"/>
         </w:rPr>
+      </w:r>
+      <w:r>
+        <w:rPr>
+          <w:rtl w:val="1"/>
+        </w:rPr>
+        <w:t xml:space="preserve"> </w:t>
+      </w:r>
+      <w:r>
+        <w:rPr>
+          <w:rtl w:val="1"/>
+        </w:rPr>
+        <w:t xml:space="preserve">در</w:t>
+      </w:r>
+      <w:r>
+        <w:rPr>
+          <w:rtl w:val="1"/>
+        </w:rPr>
+        <w:t xml:space="preserve"> </w:t>
+      </w:r>
+      <w:r>
+        <w:rPr>
+          <w:rtl w:val="1"/>
+        </w:rPr>
+        <w:t xml:space="preserve">گیت</w:t>
+      </w:r>
+      <w:r>
+        <w:rPr>
+          <w:rtl w:val="1"/>
+        </w:rPr>
+        <w:t xml:space="preserve">‌</w:t>
+      </w:r>
+      <w:r>
+        <w:rPr>
+          <w:rtl w:val="1"/>
+        </w:rPr>
+        <w:t xml:space="preserve">هاب</w:t>
+      </w:r>
+      <w:r>
+        <w:rPr>
+          <w:rtl w:val="1"/>
+        </w:rPr>
+        <w:t xml:space="preserve"> </w:t>
+      </w:r>
+      <w:r>
+        <w:rPr>
+          <w:rtl w:val="1"/>
+        </w:rPr>
+        <w:t xml:space="preserve">خودم</w:t>
+      </w:r>
+      <w:r>
+        <w:rPr>
+          <w:rtl w:val="0"/>
+        </w:rPr>
+      </w:r>
+      <w:r>
+        <w:rPr>
+          <w:rtl w:val="1"/>
+        </w:rPr>
+        <w:t xml:space="preserve"> </w:t>
+      </w:r>
+      <w:r>
+        <w:rPr>
+          <w:rtl w:val="1"/>
+        </w:rPr>
+        <w:t xml:space="preserve">مراجعه</w:t>
+      </w:r>
+      <w:r>
+        <w:rPr>
+          <w:rtl w:val="1"/>
+        </w:rPr>
+        <w:t xml:space="preserve"> </w:t>
+      </w:r>
+      <w:r>
+        <w:rPr>
+          <w:rtl w:val="1"/>
+        </w:rPr>
+        <w:t xml:space="preserve">نمایید</w:t>
+      </w:r>
+      <w:r>
+        <w:rPr>
+          <w:rtl w:val="1"/>
+        </w:rPr>
+        <w:t xml:space="preserve">.</w:t>
       </w:r>
       <w:r>
         <w:drawing>
@@ -5450,7 +5670,7 @@
                     <pic:cNvPicPr preferRelativeResize="0"/>
                   </pic:nvPicPr>
                   <pic:blipFill>
-                    <a:blip r:embed="rId8"/>
+                    <a:blip r:embed="rId13"/>
                     <a:srcRect b="0" l="0" r="0" t="0"/>
                     <a:stretch>
                       <a:fillRect/>
@@ -5472,7 +5692,7 @@
       </w:r>
     </w:p>
     <w:sectPr>
-      <w:headerReference r:id="rId9" w:type="default"/>
+      <w:headerReference r:id="rId14" w:type="default"/>
       <w:pgSz w:h="15840" w:w="12240" w:orient="portrait"/>
       <w:pgMar w:bottom="1440" w:top="1440" w:left="1440" w:right="1440" w:header="720" w:footer="720"/>
       <w:pgNumType w:start="1"/>

</xml_diff>